<commit_message>
Feature On conflict added to the Mysql table transfer Bug fixed: NULL-value replacement in output file must not be enclosed.
</commit_message>
<xml_diff>
--- a/doc/tPostgresqlTableTransfer.docx
+++ b/doc/tPostgresqlTableTransfer.docx
@@ -293,13 +293,13 @@
         <w:tblLook w:val="0000" w:firstRow="0" w:lastRow="0" w:firstColumn="0" w:lastColumn="0" w:noHBand="0" w:noVBand="0"/>
       </w:tblPr>
       <w:tblGrid>
-        <w:gridCol w:w="2177"/>
-        <w:gridCol w:w="7468"/>
+        <w:gridCol w:w="2064"/>
+        <w:gridCol w:w="7581"/>
       </w:tblGrid>
       <w:tr>
         <w:tc>
           <w:tcPr>
-            <w:tcW w:w="2177" w:type="dxa"/>
+            <w:tcW w:w="2064" w:type="dxa"/>
             <w:tcBorders>
               <w:top w:val="single" w:sz="1" w:space="0" w:color="000000"/>
               <w:left w:val="single" w:sz="1" w:space="0" w:color="000000"/>
@@ -328,7 +328,7 @@
         </w:tc>
         <w:tc>
           <w:tcPr>
-            <w:tcW w:w="7468" w:type="dxa"/>
+            <w:tcW w:w="7581" w:type="dxa"/>
             <w:tcBorders>
               <w:top w:val="single" w:sz="1" w:space="0" w:color="000000"/>
               <w:left w:val="single" w:sz="1" w:space="0" w:color="000000"/>
@@ -358,7 +358,7 @@
       <w:tr>
         <w:tc>
           <w:tcPr>
-            <w:tcW w:w="2177" w:type="dxa"/>
+            <w:tcW w:w="2064" w:type="dxa"/>
             <w:tcBorders>
               <w:left w:val="single" w:sz="1" w:space="0" w:color="000000"/>
               <w:bottom w:val="single" w:sz="1" w:space="0" w:color="000000"/>
@@ -382,7 +382,7 @@
         </w:tc>
         <w:tc>
           <w:tcPr>
-            <w:tcW w:w="7468" w:type="dxa"/>
+            <w:tcW w:w="7581" w:type="dxa"/>
             <w:tcBorders>
               <w:left w:val="single" w:sz="1" w:space="0" w:color="000000"/>
               <w:bottom w:val="single" w:sz="1" w:space="0" w:color="000000"/>
@@ -441,7 +441,7 @@
       <w:tr>
         <w:tc>
           <w:tcPr>
-            <w:tcW w:w="2177" w:type="dxa"/>
+            <w:tcW w:w="2064" w:type="dxa"/>
             <w:tcBorders>
               <w:left w:val="single" w:sz="1" w:space="0" w:color="000000"/>
               <w:bottom w:val="single" w:sz="1" w:space="0" w:color="000000"/>
@@ -465,7 +465,7 @@
         </w:tc>
         <w:tc>
           <w:tcPr>
-            <w:tcW w:w="7468" w:type="dxa"/>
+            <w:tcW w:w="7581" w:type="dxa"/>
             <w:tcBorders>
               <w:left w:val="single" w:sz="1" w:space="0" w:color="000000"/>
               <w:bottom w:val="single" w:sz="1" w:space="0" w:color="000000"/>
@@ -492,7 +492,7 @@
       <w:tr>
         <w:tc>
           <w:tcPr>
-            <w:tcW w:w="2177" w:type="dxa"/>
+            <w:tcW w:w="2064" w:type="dxa"/>
             <w:tcBorders>
               <w:left w:val="single" w:sz="1" w:space="0" w:color="000000"/>
               <w:bottom w:val="single" w:sz="1" w:space="0" w:color="000000"/>
@@ -516,7 +516,7 @@
         </w:tc>
         <w:tc>
           <w:tcPr>
-            <w:tcW w:w="7468" w:type="dxa"/>
+            <w:tcW w:w="7581" w:type="dxa"/>
             <w:tcBorders>
               <w:left w:val="single" w:sz="1" w:space="0" w:color="000000"/>
               <w:bottom w:val="single" w:sz="1" w:space="0" w:color="000000"/>
@@ -543,7 +543,7 @@
       <w:tr>
         <w:tc>
           <w:tcPr>
-            <w:tcW w:w="2177" w:type="dxa"/>
+            <w:tcW w:w="2064" w:type="dxa"/>
             <w:tcBorders>
               <w:left w:val="single" w:sz="1" w:space="0" w:color="000000"/>
               <w:bottom w:val="single" w:sz="1" w:space="0" w:color="000000"/>
@@ -567,7 +567,7 @@
         </w:tc>
         <w:tc>
           <w:tcPr>
-            <w:tcW w:w="7468" w:type="dxa"/>
+            <w:tcW w:w="7581" w:type="dxa"/>
             <w:tcBorders>
               <w:left w:val="single" w:sz="1" w:space="0" w:color="000000"/>
               <w:bottom w:val="single" w:sz="1" w:space="0" w:color="000000"/>
@@ -586,7 +586,19 @@
               <w:rPr>
                 <w:lang w:val="en-GB"/>
               </w:rPr>
-              <w:t>The connection used to read the data. This is not necessarily a MySQL connection. The component can also use connections from other databases. If there are some mismatches between the data types, you can adjust the type mapping in the advanced settings in the Custom Type Mapping.</w:t>
+              <w:t>The connection used to read the data.</w:t>
+            </w:r>
+            <w:r>
+              <w:rPr>
+                <w:lang w:val="en-GB"/>
+              </w:rPr>
+              <w:t xml:space="preserve"> This is not necessarily a PostgreSQL</w:t>
+            </w:r>
+            <w:r>
+              <w:rPr>
+                <w:lang w:val="en-GB"/>
+              </w:rPr>
+              <w:t xml:space="preserve"> connection. The component can also use connections from other databases. If there are some mismatches between the data types, you can adjust the type mapping in the advanced settings in the Custom Type Mapping.</w:t>
             </w:r>
           </w:p>
         </w:tc>
@@ -594,7 +606,7 @@
       <w:tr>
         <w:tc>
           <w:tcPr>
-            <w:tcW w:w="2177" w:type="dxa"/>
+            <w:tcW w:w="2064" w:type="dxa"/>
             <w:tcBorders>
               <w:left w:val="single" w:sz="1" w:space="0" w:color="000000"/>
               <w:bottom w:val="single" w:sz="1" w:space="0" w:color="000000"/>
@@ -618,7 +630,7 @@
         </w:tc>
         <w:tc>
           <w:tcPr>
-            <w:tcW w:w="7468" w:type="dxa"/>
+            <w:tcW w:w="7581" w:type="dxa"/>
             <w:tcBorders>
               <w:left w:val="single" w:sz="1" w:space="0" w:color="000000"/>
               <w:bottom w:val="single" w:sz="1" w:space="0" w:color="000000"/>
@@ -651,7 +663,7 @@
       <w:tr>
         <w:tc>
           <w:tcPr>
-            <w:tcW w:w="2177" w:type="dxa"/>
+            <w:tcW w:w="2064" w:type="dxa"/>
             <w:tcBorders>
               <w:left w:val="single" w:sz="1" w:space="0" w:color="000000"/>
               <w:bottom w:val="single" w:sz="1" w:space="0" w:color="000000"/>
@@ -681,7 +693,7 @@
         </w:tc>
         <w:tc>
           <w:tcPr>
-            <w:tcW w:w="7468" w:type="dxa"/>
+            <w:tcW w:w="7581" w:type="dxa"/>
             <w:tcBorders>
               <w:left w:val="single" w:sz="1" w:space="0" w:color="000000"/>
               <w:bottom w:val="single" w:sz="1" w:space="0" w:color="000000"/>
@@ -708,7 +720,7 @@
       <w:tr>
         <w:tc>
           <w:tcPr>
-            <w:tcW w:w="2177" w:type="dxa"/>
+            <w:tcW w:w="2064" w:type="dxa"/>
             <w:tcBorders>
               <w:left w:val="single" w:sz="1" w:space="0" w:color="000000"/>
               <w:bottom w:val="single" w:sz="1" w:space="0" w:color="000000"/>
@@ -732,7 +744,7 @@
         </w:tc>
         <w:tc>
           <w:tcPr>
-            <w:tcW w:w="7468" w:type="dxa"/>
+            <w:tcW w:w="7581" w:type="dxa"/>
             <w:tcBorders>
               <w:left w:val="single" w:sz="1" w:space="0" w:color="000000"/>
               <w:bottom w:val="single" w:sz="1" w:space="0" w:color="000000"/>
@@ -771,7 +783,7 @@
       <w:tr>
         <w:tc>
           <w:tcPr>
-            <w:tcW w:w="2177" w:type="dxa"/>
+            <w:tcW w:w="2064" w:type="dxa"/>
             <w:tcBorders>
               <w:left w:val="single" w:sz="1" w:space="0" w:color="000000"/>
               <w:bottom w:val="single" w:sz="1" w:space="0" w:color="000000"/>
@@ -795,7 +807,7 @@
         </w:tc>
         <w:tc>
           <w:tcPr>
-            <w:tcW w:w="7468" w:type="dxa"/>
+            <w:tcW w:w="7581" w:type="dxa"/>
             <w:tcBorders>
               <w:left w:val="single" w:sz="1" w:space="0" w:color="000000"/>
               <w:bottom w:val="single" w:sz="1" w:space="0" w:color="000000"/>
@@ -822,7 +834,7 @@
       <w:tr>
         <w:tc>
           <w:tcPr>
-            <w:tcW w:w="2177" w:type="dxa"/>
+            <w:tcW w:w="2064" w:type="dxa"/>
             <w:tcBorders>
               <w:left w:val="single" w:sz="1" w:space="0" w:color="000000"/>
               <w:bottom w:val="single" w:sz="1" w:space="0" w:color="000000"/>
@@ -846,7 +858,7 @@
         </w:tc>
         <w:tc>
           <w:tcPr>
-            <w:tcW w:w="7468" w:type="dxa"/>
+            <w:tcW w:w="7581" w:type="dxa"/>
             <w:tcBorders>
               <w:left w:val="single" w:sz="1" w:space="0" w:color="000000"/>
               <w:bottom w:val="single" w:sz="1" w:space="0" w:color="000000"/>
@@ -865,7 +877,13 @@
               <w:rPr>
                 <w:lang w:val="en-GB"/>
               </w:rPr>
-              <w:t>Check this if the component have to truncate the table before import new data.</w:t>
+              <w:t>Check this if the component should</w:t>
+            </w:r>
+            <w:r>
+              <w:rPr>
+                <w:lang w:val="en-GB"/>
+              </w:rPr>
+              <w:t xml:space="preserve"> truncate the table before import new data.</w:t>
             </w:r>
           </w:p>
         </w:tc>
@@ -873,7 +891,7 @@
       <w:tr>
         <w:tc>
           <w:tcPr>
-            <w:tcW w:w="2177" w:type="dxa"/>
+            <w:tcW w:w="2064" w:type="dxa"/>
             <w:tcBorders>
               <w:left w:val="single" w:sz="1" w:space="0" w:color="000000"/>
               <w:bottom w:val="single" w:sz="1" w:space="0" w:color="000000"/>
@@ -891,13 +909,13 @@
               <w:rPr>
                 <w:lang w:val="en-GB"/>
               </w:rPr>
-              <w:t>Enable exclude source columns</w:t>
-            </w:r>
-          </w:p>
-        </w:tc>
-        <w:tc>
-          <w:tcPr>
-            <w:tcW w:w="7468" w:type="dxa"/>
+              <w:t>On Conflict</w:t>
+            </w:r>
+          </w:p>
+        </w:tc>
+        <w:tc>
+          <w:tcPr>
+            <w:tcW w:w="7581" w:type="dxa"/>
             <w:tcBorders>
               <w:left w:val="single" w:sz="1" w:space="0" w:color="000000"/>
               <w:bottom w:val="single" w:sz="1" w:space="0" w:color="000000"/>
@@ -916,7 +934,100 @@
               <w:rPr>
                 <w:lang w:val="en-GB"/>
               </w:rPr>
-              <w:t>This enables the table of the columns to exclude</w:t>
+              <w:t>The component can handle primary key violations in different ways:</w:t>
+            </w:r>
+          </w:p>
+          <w:p>
+            <w:pPr>
+              <w:pStyle w:val="TableContents"/>
+              <w:rPr>
+                <w:lang w:val="en-GB"/>
+              </w:rPr>
+            </w:pPr>
+            <w:r>
+              <w:rPr>
+                <w:b/>
+                <w:lang w:val="en-GB"/>
+              </w:rPr>
+              <w:t>Raise Error:</w:t>
+            </w:r>
+            <w:r>
+              <w:rPr>
+                <w:lang w:val="en-GB"/>
+              </w:rPr>
+              <w:t xml:space="preserve"> This is the default behaviour, a valiolation raises a normal SQL error</w:t>
+            </w:r>
+          </w:p>
+          <w:p>
+            <w:pPr>
+              <w:pStyle w:val="TableContents"/>
+              <w:rPr>
+                <w:i/>
+                <w:lang w:val="en-GB"/>
+              </w:rPr>
+            </w:pPr>
+            <w:r>
+              <w:rPr>
+                <w:i/>
+                <w:lang w:val="en-GB"/>
+              </w:rPr>
+              <w:t xml:space="preserve">All </w:t>
+            </w:r>
+            <w:r>
+              <w:rPr>
+                <w:i/>
+                <w:lang w:val="en-GB"/>
+              </w:rPr>
+              <w:t>next</w:t>
+            </w:r>
+            <w:r>
+              <w:rPr>
+                <w:i/>
+                <w:lang w:val="en-GB"/>
+              </w:rPr>
+              <w:t xml:space="preserve"> options are only working up to PostgreSQL 9.5+</w:t>
+            </w:r>
+          </w:p>
+          <w:p>
+            <w:pPr>
+              <w:pStyle w:val="TableContents"/>
+              <w:rPr>
+                <w:lang w:val="en-GB"/>
+              </w:rPr>
+            </w:pPr>
+            <w:r>
+              <w:rPr>
+                <w:b/>
+                <w:lang w:val="en-GB"/>
+              </w:rPr>
+              <w:t>Ignore:</w:t>
+            </w:r>
+            <w:r>
+              <w:rPr>
+                <w:lang w:val="en-GB"/>
+              </w:rPr>
+              <w:t xml:space="preserve"> Simply ignore such errors</w:t>
+            </w:r>
+          </w:p>
+          <w:p>
+            <w:pPr>
+              <w:pStyle w:val="TableContents"/>
+              <w:rPr>
+                <w:lang w:val="en-GB"/>
+              </w:rPr>
+            </w:pPr>
+            <w:r>
+              <w:rPr>
+                <w:b/>
+                <w:lang w:val="en-GB"/>
+              </w:rPr>
+              <w:t>Update:</w:t>
+            </w:r>
+            <w:r>
+              <w:rPr>
+                <w:lang w:val="en-GB"/>
+              </w:rPr>
+              <w:t xml:space="preserve"> Update the record with the given values</w:t>
             </w:r>
           </w:p>
         </w:tc>
@@ -924,7 +1035,58 @@
       <w:tr>
         <w:tc>
           <w:tcPr>
-            <w:tcW w:w="2177" w:type="dxa"/>
+            <w:tcW w:w="2064" w:type="dxa"/>
+            <w:tcBorders>
+              <w:left w:val="single" w:sz="1" w:space="0" w:color="000000"/>
+              <w:bottom w:val="single" w:sz="1" w:space="0" w:color="000000"/>
+            </w:tcBorders>
+            <w:shd w:val="clear" w:color="auto" w:fill="auto"/>
+          </w:tcPr>
+          <w:p>
+            <w:pPr>
+              <w:pStyle w:val="TableContents"/>
+              <w:rPr>
+                <w:lang w:val="en-GB"/>
+              </w:rPr>
+            </w:pPr>
+            <w:r>
+              <w:rPr>
+                <w:lang w:val="en-GB"/>
+              </w:rPr>
+              <w:t>Enable exclude source columns</w:t>
+            </w:r>
+          </w:p>
+        </w:tc>
+        <w:tc>
+          <w:tcPr>
+            <w:tcW w:w="7581" w:type="dxa"/>
+            <w:tcBorders>
+              <w:left w:val="single" w:sz="1" w:space="0" w:color="000000"/>
+              <w:bottom w:val="single" w:sz="1" w:space="0" w:color="000000"/>
+              <w:right w:val="single" w:sz="1" w:space="0" w:color="000000"/>
+            </w:tcBorders>
+            <w:shd w:val="clear" w:color="auto" w:fill="auto"/>
+          </w:tcPr>
+          <w:p>
+            <w:pPr>
+              <w:pStyle w:val="TableContents"/>
+              <w:rPr>
+                <w:lang w:val="en-GB"/>
+              </w:rPr>
+            </w:pPr>
+            <w:r>
+              <w:rPr>
+                <w:lang w:val="en-GB"/>
+              </w:rPr>
+              <w:t>This enables the table of the columns to exclude</w:t>
+            </w:r>
+          </w:p>
+        </w:tc>
+      </w:tr>
+      <w:tr>
+        <w:tc>
+          <w:tcPr>
+            <w:tcW w:w="2064" w:type="dxa"/>
             <w:tcBorders>
               <w:left w:val="single" w:sz="1" w:space="0" w:color="000000"/>
               <w:bottom w:val="single" w:sz="4" w:space="0" w:color="000000"/>
@@ -948,7 +1110,7 @@
         </w:tc>
         <w:tc>
           <w:tcPr>
-            <w:tcW w:w="7468" w:type="dxa"/>
+            <w:tcW w:w="7581" w:type="dxa"/>
             <w:tcBorders>
               <w:left w:val="single" w:sz="1" w:space="0" w:color="000000"/>
               <w:bottom w:val="single" w:sz="4" w:space="0" w:color="000000"/>
@@ -967,7 +1129,19 @@
               <w:rPr>
                 <w:lang w:val="en-GB"/>
               </w:rPr>
-              <w:t xml:space="preserve">Add here the names of the columns which have to be excluded. The generated query will not </w:t>
+              <w:t>Add here th</w:t>
+            </w:r>
+            <w:r>
+              <w:rPr>
+                <w:lang w:val="en-GB"/>
+              </w:rPr>
+              <w:t>e names of the columns which should</w:t>
+            </w:r>
+            <w:r>
+              <w:rPr>
+                <w:lang w:val="en-GB"/>
+              </w:rPr>
+              <w:t xml:space="preserve"> be excluded. The generated query will not </w:t>
             </w:r>
             <w:r>
               <w:rPr>
@@ -999,7 +1173,7 @@
       <w:tr>
         <w:tc>
           <w:tcPr>
-            <w:tcW w:w="2177" w:type="dxa"/>
+            <w:tcW w:w="2064" w:type="dxa"/>
             <w:tcBorders>
               <w:top w:val="single" w:sz="4" w:space="0" w:color="000000"/>
               <w:left w:val="single" w:sz="4" w:space="0" w:color="000000"/>
@@ -1025,7 +1199,7 @@
         </w:tc>
         <w:tc>
           <w:tcPr>
-            <w:tcW w:w="7468" w:type="dxa"/>
+            <w:tcW w:w="7581" w:type="dxa"/>
             <w:tcBorders>
               <w:top w:val="single" w:sz="4" w:space="0" w:color="000000"/>
               <w:left w:val="single" w:sz="4" w:space="0" w:color="000000"/>
@@ -1053,7 +1227,7 @@
       <w:tr>
         <w:tc>
           <w:tcPr>
-            <w:tcW w:w="2177" w:type="dxa"/>
+            <w:tcW w:w="2064" w:type="dxa"/>
             <w:tcBorders>
               <w:top w:val="single" w:sz="4" w:space="0" w:color="000000"/>
               <w:left w:val="single" w:sz="4" w:space="0" w:color="000000"/>
@@ -1079,7 +1253,7 @@
         </w:tc>
         <w:tc>
           <w:tcPr>
-            <w:tcW w:w="7468" w:type="dxa"/>
+            <w:tcW w:w="7581" w:type="dxa"/>
             <w:tcBorders>
               <w:top w:val="single" w:sz="4" w:space="0" w:color="000000"/>
               <w:left w:val="single" w:sz="4" w:space="0" w:color="000000"/>
@@ -1133,7 +1307,7 @@
       <w:tr>
         <w:tc>
           <w:tcPr>
-            <w:tcW w:w="2177" w:type="dxa"/>
+            <w:tcW w:w="2064" w:type="dxa"/>
             <w:tcBorders>
               <w:top w:val="single" w:sz="4" w:space="0" w:color="000000"/>
               <w:left w:val="single" w:sz="4" w:space="0" w:color="000000"/>
@@ -1159,7 +1333,7 @@
         </w:tc>
         <w:tc>
           <w:tcPr>
-            <w:tcW w:w="7468" w:type="dxa"/>
+            <w:tcW w:w="7581" w:type="dxa"/>
             <w:tcBorders>
               <w:top w:val="single" w:sz="4" w:space="0" w:color="000000"/>
               <w:left w:val="single" w:sz="4" w:space="0" w:color="000000"/>
@@ -1187,7 +1361,7 @@
       <w:tr>
         <w:tc>
           <w:tcPr>
-            <w:tcW w:w="2177" w:type="dxa"/>
+            <w:tcW w:w="2064" w:type="dxa"/>
             <w:tcBorders>
               <w:top w:val="single" w:sz="4" w:space="0" w:color="000000"/>
               <w:left w:val="single" w:sz="4" w:space="0" w:color="000000"/>
@@ -1207,13 +1381,20 @@
               <w:rPr>
                 <w:lang w:val="en-GB"/>
               </w:rPr>
-              <w:t>Die On Error</w:t>
-            </w:r>
-          </w:p>
-        </w:tc>
-        <w:tc>
-          <w:tcPr>
-            <w:tcW w:w="7468" w:type="dxa"/>
+              <w:lastRenderedPageBreak/>
+              <w:t>Die on e</w:t>
+            </w:r>
+            <w:r>
+              <w:rPr>
+                <w:lang w:val="en-GB"/>
+              </w:rPr>
+              <w:t>rror</w:t>
+            </w:r>
+          </w:p>
+        </w:tc>
+        <w:tc>
+          <w:tcPr>
+            <w:tcW w:w="7581" w:type="dxa"/>
             <w:tcBorders>
               <w:top w:val="single" w:sz="4" w:space="0" w:color="000000"/>
               <w:left w:val="single" w:sz="4" w:space="0" w:color="000000"/>
@@ -1241,7 +1422,7 @@
       <w:tr>
         <w:tc>
           <w:tcPr>
-            <w:tcW w:w="2177" w:type="dxa"/>
+            <w:tcW w:w="2064" w:type="dxa"/>
             <w:tcBorders>
               <w:top w:val="single" w:sz="4" w:space="0" w:color="000000"/>
               <w:left w:val="single" w:sz="4" w:space="0" w:color="000000"/>
@@ -1267,7 +1448,7 @@
         </w:tc>
         <w:tc>
           <w:tcPr>
-            <w:tcW w:w="7468" w:type="dxa"/>
+            <w:tcW w:w="7581" w:type="dxa"/>
             <w:tcBorders>
               <w:top w:val="single" w:sz="4" w:space="0" w:color="000000"/>
               <w:left w:val="single" w:sz="4" w:space="0" w:color="000000"/>
@@ -1323,7 +1504,7 @@
       <w:tr>
         <w:tc>
           <w:tcPr>
-            <w:tcW w:w="2177" w:type="dxa"/>
+            <w:tcW w:w="2064" w:type="dxa"/>
             <w:tcBorders>
               <w:top w:val="single" w:sz="4" w:space="0" w:color="000000"/>
               <w:left w:val="single" w:sz="4" w:space="0" w:color="000000"/>
@@ -1343,14 +1524,13 @@
               <w:rPr>
                 <w:lang w:val="en-GB"/>
               </w:rPr>
-              <w:lastRenderedPageBreak/>
               <w:t>Only backup in file, no inserts into table</w:t>
             </w:r>
           </w:p>
         </w:tc>
         <w:tc>
           <w:tcPr>
-            <w:tcW w:w="7468" w:type="dxa"/>
+            <w:tcW w:w="7581" w:type="dxa"/>
             <w:tcBorders>
               <w:top w:val="single" w:sz="4" w:space="0" w:color="000000"/>
               <w:left w:val="single" w:sz="4" w:space="0" w:color="000000"/>
@@ -1370,7 +1550,19 @@
               <w:rPr>
                 <w:lang w:val="en-GB"/>
               </w:rPr>
-              <w:t>If true, the component only writes the backup data and performes no inserts (and also no truncates etc.)</w:t>
+              <w:t>If true, the component only writes the backup data and performes no inserts (</w:t>
+            </w:r>
+            <w:r>
+              <w:rPr>
+                <w:lang w:val="en-GB"/>
+              </w:rPr>
+              <w:t>and</w:t>
+            </w:r>
+            <w:r>
+              <w:rPr>
+                <w:lang w:val="en-GB"/>
+              </w:rPr>
+              <w:t xml:space="preserve"> no truncates etc.)</w:t>
             </w:r>
           </w:p>
         </w:tc>
@@ -1378,7 +1570,7 @@
       <w:tr>
         <w:tc>
           <w:tcPr>
-            <w:tcW w:w="2177" w:type="dxa"/>
+            <w:tcW w:w="2064" w:type="dxa"/>
             <w:tcBorders>
               <w:top w:val="single" w:sz="4" w:space="0" w:color="000000"/>
               <w:left w:val="single" w:sz="4" w:space="0" w:color="000000"/>
@@ -1404,7 +1596,7 @@
         </w:tc>
         <w:tc>
           <w:tcPr>
-            <w:tcW w:w="7468" w:type="dxa"/>
+            <w:tcW w:w="7581" w:type="dxa"/>
             <w:tcBorders>
               <w:top w:val="single" w:sz="4" w:space="0" w:color="000000"/>
               <w:left w:val="single" w:sz="4" w:space="0" w:color="000000"/>
@@ -1432,7 +1624,7 @@
       <w:tr>
         <w:tc>
           <w:tcPr>
-            <w:tcW w:w="2177" w:type="dxa"/>
+            <w:tcW w:w="2064" w:type="dxa"/>
             <w:tcBorders>
               <w:top w:val="single" w:sz="4" w:space="0" w:color="000000"/>
               <w:left w:val="single" w:sz="4" w:space="0" w:color="000000"/>
@@ -1458,7 +1650,7 @@
         </w:tc>
         <w:tc>
           <w:tcPr>
-            <w:tcW w:w="7468" w:type="dxa"/>
+            <w:tcW w:w="7581" w:type="dxa"/>
             <w:tcBorders>
               <w:top w:val="single" w:sz="4" w:space="0" w:color="000000"/>
               <w:left w:val="single" w:sz="4" w:space="0" w:color="000000"/>
@@ -1483,6 +1675,126 @@
           </w:p>
         </w:tc>
       </w:tr>
+      <w:tr>
+        <w:tc>
+          <w:tcPr>
+            <w:tcW w:w="2064" w:type="dxa"/>
+            <w:tcBorders>
+              <w:top w:val="single" w:sz="4" w:space="0" w:color="000000"/>
+              <w:left w:val="single" w:sz="4" w:space="0" w:color="000000"/>
+              <w:bottom w:val="single" w:sz="4" w:space="0" w:color="000000"/>
+              <w:right w:val="single" w:sz="4" w:space="0" w:color="000000"/>
+            </w:tcBorders>
+            <w:shd w:val="clear" w:color="auto" w:fill="auto"/>
+          </w:tcPr>
+          <w:p>
+            <w:pPr>
+              <w:pStyle w:val="TableContents"/>
+              <w:rPr>
+                <w:lang w:val="en-GB"/>
+              </w:rPr>
+            </w:pPr>
+            <w:r>
+              <w:rPr>
+                <w:lang w:val="en-GB"/>
+              </w:rPr>
+              <w:t>Measure time range</w:t>
+            </w:r>
+          </w:p>
+        </w:tc>
+        <w:tc>
+          <w:tcPr>
+            <w:tcW w:w="7581" w:type="dxa"/>
+            <w:tcBorders>
+              <w:top w:val="single" w:sz="4" w:space="0" w:color="000000"/>
+              <w:left w:val="single" w:sz="4" w:space="0" w:color="000000"/>
+              <w:bottom w:val="single" w:sz="4" w:space="0" w:color="000000"/>
+              <w:right w:val="single" w:sz="4" w:space="0" w:color="000000"/>
+            </w:tcBorders>
+            <w:shd w:val="clear" w:color="auto" w:fill="auto"/>
+          </w:tcPr>
+          <w:p>
+            <w:pPr>
+              <w:pStyle w:val="TableContents"/>
+              <w:rPr>
+                <w:lang w:val="en-GB"/>
+              </w:rPr>
+            </w:pPr>
+            <w:r>
+              <w:rPr>
+                <w:lang w:val="en-GB"/>
+              </w:rPr>
+              <w:t>If switched on setup a column name (from the source) which will be tracked for min/max values for Date values</w:t>
+            </w:r>
+          </w:p>
+        </w:tc>
+      </w:tr>
+      <w:tr>
+        <w:tc>
+          <w:tcPr>
+            <w:tcW w:w="2064" w:type="dxa"/>
+            <w:tcBorders>
+              <w:top w:val="single" w:sz="4" w:space="0" w:color="000000"/>
+              <w:left w:val="single" w:sz="4" w:space="0" w:color="000000"/>
+              <w:bottom w:val="single" w:sz="4" w:space="0" w:color="000000"/>
+              <w:right w:val="single" w:sz="4" w:space="0" w:color="000000"/>
+            </w:tcBorders>
+            <w:shd w:val="clear" w:color="auto" w:fill="auto"/>
+          </w:tcPr>
+          <w:p>
+            <w:pPr>
+              <w:pStyle w:val="TableContents"/>
+            </w:pPr>
+            <w:r>
+              <w:t>Measure value range</w:t>
+            </w:r>
+          </w:p>
+        </w:tc>
+        <w:tc>
+          <w:tcPr>
+            <w:tcW w:w="7581" w:type="dxa"/>
+            <w:tcBorders>
+              <w:top w:val="single" w:sz="4" w:space="0" w:color="000000"/>
+              <w:left w:val="single" w:sz="4" w:space="0" w:color="000000"/>
+              <w:bottom w:val="single" w:sz="4" w:space="0" w:color="000000"/>
+              <w:right w:val="single" w:sz="4" w:space="0" w:color="000000"/>
+            </w:tcBorders>
+            <w:shd w:val="clear" w:color="auto" w:fill="auto"/>
+          </w:tcPr>
+          <w:p>
+            <w:pPr>
+              <w:pStyle w:val="TableContents"/>
+              <w:rPr>
+                <w:lang w:val="en-GB"/>
+              </w:rPr>
+            </w:pPr>
+            <w:r>
+              <w:rPr>
+                <w:lang w:val="en-GB"/>
+              </w:rPr>
+              <w:t>If switched on setup a column name (from the source) which will be tracked for min/max valu</w:t>
+            </w:r>
+            <w:r>
+              <w:rPr>
+                <w:lang w:val="en-GB"/>
+              </w:rPr>
+              <w:t>e</w:t>
+            </w:r>
+            <w:r>
+              <w:rPr>
+                <w:lang w:val="en-GB"/>
+              </w:rPr>
+              <w:t>.</w:t>
+            </w:r>
+            <w:r>
+              <w:rPr>
+                <w:lang w:val="en-GB"/>
+              </w:rPr>
+              <w:t xml:space="preserve"> The comparison will be performed depending of the given Java type.</w:t>
+            </w:r>
+          </w:p>
+        </w:tc>
+      </w:tr>
     </w:tbl>
     <w:p/>
     <w:p>
@@ -1497,13 +1809,6 @@
         </w:rPr>
         <w:t>Format information about the backup file:</w:t>
       </w:r>
-    </w:p>
-    <w:p>
-      <w:pPr>
-        <w:rPr>
-          <w:lang w:val="en-GB"/>
-        </w:rPr>
-      </w:pPr>
     </w:p>
     <w:p>
       <w:pPr>
@@ -1743,13 +2048,63 @@
         <w:rPr>
           <w:lang w:val="en-GB"/>
         </w:rPr>
-        <w:t>This is a very common file format to transfer data. These kind of files can</w:t>
-      </w:r>
-      <w:r>
-        <w:rPr>
-          <w:lang w:val="en-GB"/>
-        </w:rPr>
-        <w:t xml:space="preserve"> be directly used with the PostgreSQL</w:t>
+        <w:t xml:space="preserve">This is a very common file format to transfer data. </w:t>
+      </w:r>
+      <w:r>
+        <w:rPr>
+          <w:lang w:val="en-GB"/>
+        </w:rPr>
+        <w:t>These kinds of files</w:t>
+      </w:r>
+      <w:r>
+        <w:rPr>
+          <w:lang w:val="en-GB"/>
+        </w:rPr>
+        <w:t xml:space="preserve"> </w:t>
+      </w:r>
+      <w:r>
+        <w:rPr>
+          <w:lang w:val="en-GB"/>
+        </w:rPr>
+        <w:t>could</w:t>
+      </w:r>
+      <w:bookmarkStart w:id="0" w:name="_GoBack"/>
+      <w:bookmarkEnd w:id="0"/>
+      <w:r>
+        <w:rPr>
+          <w:lang w:val="en-GB"/>
+        </w:rPr>
+        <w:t xml:space="preserve"> </w:t>
+      </w:r>
+      <w:r>
+        <w:rPr>
+          <w:lang w:val="en-GB"/>
+        </w:rPr>
+        <w:t xml:space="preserve">directly </w:t>
+      </w:r>
+      <w:r>
+        <w:rPr>
+          <w:lang w:val="en-GB"/>
+        </w:rPr>
+        <w:t>be imported</w:t>
+      </w:r>
+      <w:r>
+        <w:rPr>
+          <w:lang w:val="en-GB"/>
+        </w:rPr>
+        <w:t xml:space="preserve"> </w:t>
+      </w:r>
+      <w:r>
+        <w:rPr>
+          <w:lang w:val="en-GB"/>
+        </w:rPr>
+        <w:t>by</w:t>
+      </w:r>
+      <w:r>
+        <w:rPr>
+          <w:lang w:val="en-GB"/>
+        </w:rPr>
+        <w:t xml:space="preserve"> the PostgreSQL</w:t>
       </w:r>
       <w:r>
         <w:rPr>
@@ -1790,13 +2145,13 @@
         <w:tblLook w:val="0000" w:firstRow="0" w:lastRow="0" w:firstColumn="0" w:lastColumn="0" w:noHBand="0" w:noVBand="0"/>
       </w:tblPr>
       <w:tblGrid>
-        <w:gridCol w:w="2177"/>
-        <w:gridCol w:w="7468"/>
+        <w:gridCol w:w="1872"/>
+        <w:gridCol w:w="7773"/>
       </w:tblGrid>
       <w:tr>
         <w:tc>
           <w:tcPr>
-            <w:tcW w:w="2177" w:type="dxa"/>
+            <w:tcW w:w="1872" w:type="dxa"/>
             <w:tcBorders>
               <w:top w:val="single" w:sz="1" w:space="0" w:color="000000"/>
               <w:left w:val="single" w:sz="1" w:space="0" w:color="000000"/>
@@ -1825,7 +2180,7 @@
         </w:tc>
         <w:tc>
           <w:tcPr>
-            <w:tcW w:w="7468" w:type="dxa"/>
+            <w:tcW w:w="7773" w:type="dxa"/>
             <w:tcBorders>
               <w:top w:val="single" w:sz="1" w:space="0" w:color="000000"/>
               <w:left w:val="single" w:sz="1" w:space="0" w:color="000000"/>
@@ -1855,7 +2210,7 @@
       <w:tr>
         <w:tc>
           <w:tcPr>
-            <w:tcW w:w="2177" w:type="dxa"/>
+            <w:tcW w:w="1872" w:type="dxa"/>
             <w:tcBorders>
               <w:left w:val="single" w:sz="1" w:space="0" w:color="000000"/>
               <w:bottom w:val="single" w:sz="1" w:space="0" w:color="000000"/>
@@ -1879,7 +2234,7 @@
         </w:tc>
         <w:tc>
           <w:tcPr>
-            <w:tcW w:w="7468" w:type="dxa"/>
+            <w:tcW w:w="7773" w:type="dxa"/>
             <w:tcBorders>
               <w:left w:val="single" w:sz="1" w:space="0" w:color="000000"/>
               <w:bottom w:val="single" w:sz="1" w:space="0" w:color="000000"/>
@@ -1918,7 +2273,7 @@
       <w:tr>
         <w:tc>
           <w:tcPr>
-            <w:tcW w:w="2177" w:type="dxa"/>
+            <w:tcW w:w="1872" w:type="dxa"/>
             <w:tcBorders>
               <w:left w:val="single" w:sz="1" w:space="0" w:color="000000"/>
               <w:bottom w:val="single" w:sz="1" w:space="0" w:color="000000"/>
@@ -1942,7 +2297,7 @@
         </w:tc>
         <w:tc>
           <w:tcPr>
-            <w:tcW w:w="7468" w:type="dxa"/>
+            <w:tcW w:w="7773" w:type="dxa"/>
             <w:tcBorders>
               <w:left w:val="single" w:sz="1" w:space="0" w:color="000000"/>
               <w:bottom w:val="single" w:sz="1" w:space="0" w:color="000000"/>
@@ -1969,7 +2324,7 @@
       <w:tr>
         <w:tc>
           <w:tcPr>
-            <w:tcW w:w="2177" w:type="dxa"/>
+            <w:tcW w:w="1872" w:type="dxa"/>
             <w:tcBorders>
               <w:left w:val="single" w:sz="1" w:space="0" w:color="000000"/>
               <w:bottom w:val="single" w:sz="1" w:space="0" w:color="000000"/>
@@ -1993,7 +2348,7 @@
         </w:tc>
         <w:tc>
           <w:tcPr>
-            <w:tcW w:w="7468" w:type="dxa"/>
+            <w:tcW w:w="7773" w:type="dxa"/>
             <w:tcBorders>
               <w:left w:val="single" w:sz="1" w:space="0" w:color="000000"/>
               <w:bottom w:val="single" w:sz="1" w:space="0" w:color="000000"/>
@@ -2020,7 +2375,7 @@
       <w:tr>
         <w:tc>
           <w:tcPr>
-            <w:tcW w:w="2177" w:type="dxa"/>
+            <w:tcW w:w="1872" w:type="dxa"/>
             <w:tcBorders>
               <w:left w:val="single" w:sz="1" w:space="0" w:color="000000"/>
               <w:bottom w:val="single" w:sz="1" w:space="0" w:color="000000"/>
@@ -2038,13 +2393,13 @@
               <w:rPr>
                 <w:lang w:val="en-GB"/>
               </w:rPr>
-              <w:t>Logout insert statement</w:t>
-            </w:r>
-          </w:p>
-        </w:tc>
-        <w:tc>
-          <w:tcPr>
-            <w:tcW w:w="7468" w:type="dxa"/>
+              <w:t>Use external Commit</w:t>
+            </w:r>
+          </w:p>
+        </w:tc>
+        <w:tc>
+          <w:tcPr>
+            <w:tcW w:w="7773" w:type="dxa"/>
             <w:tcBorders>
               <w:left w:val="single" w:sz="1" w:space="0" w:color="000000"/>
               <w:bottom w:val="single" w:sz="1" w:space="0" w:color="000000"/>
@@ -2063,7 +2418,7 @@
               <w:rPr>
                 <w:lang w:val="en-GB"/>
               </w:rPr>
-              <w:t>If set, the component prints the insert statement to standard out. It is a prepared statement printed once.</w:t>
+              <w:t>If you want to transfer all records with one transaction (perhaps together with other actions). You have to use an external tPostgresqlCommit component to finally commit the data.</w:t>
             </w:r>
           </w:p>
         </w:tc>
@@ -2071,7 +2426,7 @@
       <w:tr>
         <w:tc>
           <w:tcPr>
-            <w:tcW w:w="2177" w:type="dxa"/>
+            <w:tcW w:w="1872" w:type="dxa"/>
             <w:tcBorders>
               <w:left w:val="single" w:sz="1" w:space="0" w:color="000000"/>
               <w:bottom w:val="single" w:sz="1" w:space="0" w:color="000000"/>
@@ -2089,13 +2444,13 @@
               <w:rPr>
                 <w:lang w:val="en-GB"/>
               </w:rPr>
-              <w:t>Enable Log4J</w:t>
-            </w:r>
-          </w:p>
-        </w:tc>
-        <w:tc>
-          <w:tcPr>
-            <w:tcW w:w="7468" w:type="dxa"/>
+              <w:t>Logout insert statement</w:t>
+            </w:r>
+          </w:p>
+        </w:tc>
+        <w:tc>
+          <w:tcPr>
+            <w:tcW w:w="7773" w:type="dxa"/>
             <w:tcBorders>
               <w:left w:val="single" w:sz="1" w:space="0" w:color="000000"/>
               <w:bottom w:val="single" w:sz="1" w:space="0" w:color="000000"/>
@@ -2114,7 +2469,7 @@
               <w:rPr>
                 <w:lang w:val="en-GB"/>
               </w:rPr>
-              <w:t>Enables the internally used Log4J framework</w:t>
+              <w:t>If set, the component prints the insert statement to standard out. It is a prepared statement printed once.</w:t>
             </w:r>
           </w:p>
         </w:tc>
@@ -2122,7 +2477,7 @@
       <w:tr>
         <w:tc>
           <w:tcPr>
-            <w:tcW w:w="2177" w:type="dxa"/>
+            <w:tcW w:w="1872" w:type="dxa"/>
             <w:tcBorders>
               <w:left w:val="single" w:sz="1" w:space="0" w:color="000000"/>
               <w:bottom w:val="single" w:sz="1" w:space="0" w:color="000000"/>
@@ -2140,13 +2495,13 @@
               <w:rPr>
                 <w:lang w:val="en-GB"/>
               </w:rPr>
-              <w:t>Debug</w:t>
-            </w:r>
-          </w:p>
-        </w:tc>
-        <w:tc>
-          <w:tcPr>
-            <w:tcW w:w="7468" w:type="dxa"/>
+              <w:t>Enable Log4J</w:t>
+            </w:r>
+          </w:p>
+        </w:tc>
+        <w:tc>
+          <w:tcPr>
+            <w:tcW w:w="7773" w:type="dxa"/>
             <w:tcBorders>
               <w:left w:val="single" w:sz="1" w:space="0" w:color="000000"/>
               <w:bottom w:val="single" w:sz="1" w:space="0" w:color="000000"/>
@@ -2165,19 +2520,7 @@
               <w:rPr>
                 <w:lang w:val="en-GB"/>
               </w:rPr>
-              <w:t xml:space="preserve">In case of problems the component prints a lot of </w:t>
-            </w:r>
-            <w:r>
-              <w:rPr>
-                <w:lang w:val="en-GB"/>
-              </w:rPr>
-              <w:t>useful</w:t>
-            </w:r>
-            <w:r>
-              <w:rPr>
-                <w:lang w:val="en-GB"/>
-              </w:rPr>
-              <w:t xml:space="preserve"> debugging information</w:t>
+              <w:t>Enables the internally used Log4J framework</w:t>
             </w:r>
           </w:p>
         </w:tc>
@@ -2185,7 +2528,70 @@
       <w:tr>
         <w:tc>
           <w:tcPr>
-            <w:tcW w:w="2177" w:type="dxa"/>
+            <w:tcW w:w="1872" w:type="dxa"/>
+            <w:tcBorders>
+              <w:left w:val="single" w:sz="1" w:space="0" w:color="000000"/>
+              <w:bottom w:val="single" w:sz="1" w:space="0" w:color="000000"/>
+            </w:tcBorders>
+            <w:shd w:val="clear" w:color="auto" w:fill="auto"/>
+          </w:tcPr>
+          <w:p>
+            <w:pPr>
+              <w:pStyle w:val="TableContents"/>
+              <w:rPr>
+                <w:lang w:val="en-GB"/>
+              </w:rPr>
+            </w:pPr>
+            <w:r>
+              <w:rPr>
+                <w:lang w:val="en-GB"/>
+              </w:rPr>
+              <w:t>Debug</w:t>
+            </w:r>
+          </w:p>
+        </w:tc>
+        <w:tc>
+          <w:tcPr>
+            <w:tcW w:w="7773" w:type="dxa"/>
+            <w:tcBorders>
+              <w:left w:val="single" w:sz="1" w:space="0" w:color="000000"/>
+              <w:bottom w:val="single" w:sz="1" w:space="0" w:color="000000"/>
+              <w:right w:val="single" w:sz="1" w:space="0" w:color="000000"/>
+            </w:tcBorders>
+            <w:shd w:val="clear" w:color="auto" w:fill="auto"/>
+          </w:tcPr>
+          <w:p>
+            <w:pPr>
+              <w:pStyle w:val="TableContents"/>
+              <w:rPr>
+                <w:lang w:val="en-GB"/>
+              </w:rPr>
+            </w:pPr>
+            <w:r>
+              <w:rPr>
+                <w:lang w:val="en-GB"/>
+              </w:rPr>
+              <w:t xml:space="preserve">In case of problems the component prints a lot of </w:t>
+            </w:r>
+            <w:r>
+              <w:rPr>
+                <w:lang w:val="en-GB"/>
+              </w:rPr>
+              <w:t>useful</w:t>
+            </w:r>
+            <w:r>
+              <w:rPr>
+                <w:lang w:val="en-GB"/>
+              </w:rPr>
+              <w:t xml:space="preserve"> debugging information</w:t>
+            </w:r>
+          </w:p>
+        </w:tc>
+      </w:tr>
+      <w:tr>
+        <w:tc>
+          <w:tcPr>
+            <w:tcW w:w="1872" w:type="dxa"/>
             <w:tcBorders>
               <w:left w:val="single" w:sz="1" w:space="0" w:color="000000"/>
               <w:bottom w:val="single" w:sz="4" w:space="0" w:color="000000"/>
@@ -2209,7 +2615,7 @@
         </w:tc>
         <w:tc>
           <w:tcPr>
-            <w:tcW w:w="7468" w:type="dxa"/>
+            <w:tcW w:w="7773" w:type="dxa"/>
             <w:tcBorders>
               <w:left w:val="single" w:sz="1" w:space="0" w:color="000000"/>
               <w:bottom w:val="single" w:sz="4" w:space="0" w:color="000000"/>
@@ -2236,7 +2642,7 @@
       <w:tr>
         <w:tc>
           <w:tcPr>
-            <w:tcW w:w="2177" w:type="dxa"/>
+            <w:tcW w:w="1872" w:type="dxa"/>
             <w:tcBorders>
               <w:top w:val="single" w:sz="4" w:space="0" w:color="000000"/>
               <w:left w:val="single" w:sz="4" w:space="0" w:color="000000"/>
@@ -2262,7 +2668,7 @@
         </w:tc>
         <w:tc>
           <w:tcPr>
-            <w:tcW w:w="7468" w:type="dxa"/>
+            <w:tcW w:w="7773" w:type="dxa"/>
             <w:tcBorders>
               <w:top w:val="single" w:sz="4" w:space="0" w:color="000000"/>
               <w:left w:val="single" w:sz="4" w:space="0" w:color="000000"/>
@@ -2302,7 +2708,7 @@
       <w:tr>
         <w:tc>
           <w:tcPr>
-            <w:tcW w:w="2177" w:type="dxa"/>
+            <w:tcW w:w="1872" w:type="dxa"/>
             <w:tcBorders>
               <w:top w:val="single" w:sz="4" w:space="0" w:color="000000"/>
               <w:left w:val="single" w:sz="4" w:space="0" w:color="000000"/>
@@ -2328,7 +2734,7 @@
         </w:tc>
         <w:tc>
           <w:tcPr>
-            <w:tcW w:w="7468" w:type="dxa"/>
+            <w:tcW w:w="7773" w:type="dxa"/>
             <w:tcBorders>
               <w:top w:val="single" w:sz="4" w:space="0" w:color="000000"/>
               <w:left w:val="single" w:sz="4" w:space="0" w:color="000000"/>
@@ -2348,7 +2754,19 @@
               <w:rPr>
                 <w:lang w:val="en-GB"/>
               </w:rPr>
-              <w:t xml:space="preserve">The data model information will be hold by a key in the memory. By using the same key for different components you can share the same </w:t>
+              <w:t xml:space="preserve">The data model information will be hold by a key in the memory. By using the same key for different </w:t>
+            </w:r>
+            <w:r>
+              <w:rPr>
+                <w:lang w:val="en-GB"/>
+              </w:rPr>
+              <w:t>components,</w:t>
+            </w:r>
+            <w:r>
+              <w:rPr>
+                <w:lang w:val="en-GB"/>
+              </w:rPr>
+              <w:t xml:space="preserve"> you can share the same </w:t>
             </w:r>
             <w:r>
               <w:rPr>
@@ -2397,6 +2815,13 @@
     <w:p>
       <w:pPr>
         <w:rPr>
+          <w:lang w:val="en-GB"/>
+        </w:rPr>
+      </w:pPr>
+    </w:p>
+    <w:p>
+      <w:pPr>
+        <w:rPr>
           <w:b/>
           <w:lang w:val="en-GB"/>
         </w:rPr>
@@ -2415,11 +2840,11 @@
           <w:lang w:val="en-GB"/>
         </w:rPr>
       </w:pPr>
-      <w:bookmarkStart w:id="0" w:name="__DdeLink__419_1356840935"/>
+      <w:bookmarkStart w:id="1" w:name="__DdeLink__419_1356840935"/>
     </w:p>
     <w:tbl>
       <w:tblPr>
-        <w:tblW w:w="0" w:type="auto"/>
+        <w:tblW w:w="9645" w:type="dxa"/>
         <w:tblInd w:w="55" w:type="dxa"/>
         <w:tblLayout w:type="fixed"/>
         <w:tblCellMar>
@@ -2431,13 +2856,13 @@
         <w:tblLook w:val="0000" w:firstRow="0" w:lastRow="0" w:firstColumn="0" w:lastColumn="0" w:noHBand="0" w:noVBand="0"/>
       </w:tblPr>
       <w:tblGrid>
-        <w:gridCol w:w="2268"/>
-        <w:gridCol w:w="7377"/>
+        <w:gridCol w:w="2451"/>
+        <w:gridCol w:w="7194"/>
       </w:tblGrid>
       <w:tr>
         <w:tc>
           <w:tcPr>
-            <w:tcW w:w="2268" w:type="dxa"/>
+            <w:tcW w:w="2451" w:type="dxa"/>
             <w:tcBorders>
               <w:top w:val="single" w:sz="1" w:space="0" w:color="000000"/>
               <w:left w:val="single" w:sz="1" w:space="0" w:color="000000"/>
@@ -2466,7 +2891,7 @@
         </w:tc>
         <w:tc>
           <w:tcPr>
-            <w:tcW w:w="7377" w:type="dxa"/>
+            <w:tcW w:w="7194" w:type="dxa"/>
             <w:tcBorders>
               <w:top w:val="single" w:sz="1" w:space="0" w:color="000000"/>
               <w:left w:val="single" w:sz="1" w:space="0" w:color="000000"/>
@@ -2496,7 +2921,7 @@
       <w:tr>
         <w:tc>
           <w:tcPr>
-            <w:tcW w:w="2268" w:type="dxa"/>
+            <w:tcW w:w="2451" w:type="dxa"/>
             <w:tcBorders>
               <w:left w:val="single" w:sz="1" w:space="0" w:color="000000"/>
               <w:bottom w:val="single" w:sz="1" w:space="0" w:color="000000"/>
@@ -2520,7 +2945,7 @@
         </w:tc>
         <w:tc>
           <w:tcPr>
-            <w:tcW w:w="7377" w:type="dxa"/>
+            <w:tcW w:w="7194" w:type="dxa"/>
             <w:tcBorders>
               <w:left w:val="single" w:sz="1" w:space="0" w:color="000000"/>
               <w:bottom w:val="single" w:sz="1" w:space="0" w:color="000000"/>
@@ -2547,7 +2972,7 @@
       <w:tr>
         <w:tc>
           <w:tcPr>
-            <w:tcW w:w="2268" w:type="dxa"/>
+            <w:tcW w:w="2451" w:type="dxa"/>
             <w:tcBorders>
               <w:left w:val="single" w:sz="1" w:space="0" w:color="000000"/>
               <w:bottom w:val="single" w:sz="4" w:space="0" w:color="000000"/>
@@ -2571,7 +2996,7 @@
         </w:tc>
         <w:tc>
           <w:tcPr>
-            <w:tcW w:w="7377" w:type="dxa"/>
+            <w:tcW w:w="7194" w:type="dxa"/>
             <w:tcBorders>
               <w:left w:val="single" w:sz="1" w:space="0" w:color="000000"/>
               <w:bottom w:val="single" w:sz="4" w:space="0" w:color="000000"/>
@@ -2598,7 +3023,7 @@
       <w:tr>
         <w:tc>
           <w:tcPr>
-            <w:tcW w:w="2268" w:type="dxa"/>
+            <w:tcW w:w="2451" w:type="dxa"/>
             <w:tcBorders>
               <w:top w:val="single" w:sz="4" w:space="0" w:color="000000"/>
               <w:left w:val="single" w:sz="4" w:space="0" w:color="000000"/>
@@ -2624,7 +3049,7 @@
         </w:tc>
         <w:tc>
           <w:tcPr>
-            <w:tcW w:w="7377" w:type="dxa"/>
+            <w:tcW w:w="7194" w:type="dxa"/>
             <w:tcBorders>
               <w:top w:val="single" w:sz="4" w:space="0" w:color="000000"/>
               <w:left w:val="single" w:sz="4" w:space="0" w:color="000000"/>
@@ -2652,7 +3077,7 @@
       <w:tr>
         <w:tc>
           <w:tcPr>
-            <w:tcW w:w="2268" w:type="dxa"/>
+            <w:tcW w:w="2451" w:type="dxa"/>
             <w:tcBorders>
               <w:top w:val="single" w:sz="4" w:space="0" w:color="000000"/>
               <w:left w:val="single" w:sz="4" w:space="0" w:color="000000"/>
@@ -2678,7 +3103,7 @@
         </w:tc>
         <w:tc>
           <w:tcPr>
-            <w:tcW w:w="7377" w:type="dxa"/>
+            <w:tcW w:w="7194" w:type="dxa"/>
             <w:tcBorders>
               <w:top w:val="single" w:sz="4" w:space="0" w:color="000000"/>
               <w:left w:val="single" w:sz="4" w:space="0" w:color="000000"/>
@@ -2706,7 +3131,7 @@
       <w:tr>
         <w:tc>
           <w:tcPr>
-            <w:tcW w:w="2268" w:type="dxa"/>
+            <w:tcW w:w="2451" w:type="dxa"/>
             <w:tcBorders>
               <w:top w:val="single" w:sz="4" w:space="0" w:color="000000"/>
               <w:left w:val="single" w:sz="4" w:space="0" w:color="000000"/>
@@ -2726,14 +3151,13 @@
               <w:rPr>
                 <w:lang w:val="en-GB"/>
               </w:rPr>
-              <w:lastRenderedPageBreak/>
               <w:t>SOURCE_TABLE</w:t>
             </w:r>
           </w:p>
         </w:tc>
         <w:tc>
           <w:tcPr>
-            <w:tcW w:w="7377" w:type="dxa"/>
+            <w:tcW w:w="7194" w:type="dxa"/>
             <w:tcBorders>
               <w:top w:val="single" w:sz="4" w:space="0" w:color="000000"/>
               <w:left w:val="single" w:sz="4" w:space="0" w:color="000000"/>
@@ -2773,7 +3197,7 @@
       <w:tr>
         <w:tc>
           <w:tcPr>
-            <w:tcW w:w="2268" w:type="dxa"/>
+            <w:tcW w:w="2451" w:type="dxa"/>
             <w:tcBorders>
               <w:top w:val="single" w:sz="4" w:space="0" w:color="000000"/>
               <w:left w:val="single" w:sz="4" w:space="0" w:color="000000"/>
@@ -2799,7 +3223,7 @@
         </w:tc>
         <w:tc>
           <w:tcPr>
-            <w:tcW w:w="7377" w:type="dxa"/>
+            <w:tcW w:w="7194" w:type="dxa"/>
             <w:tcBorders>
               <w:top w:val="single" w:sz="4" w:space="0" w:color="000000"/>
               <w:left w:val="single" w:sz="4" w:space="0" w:color="000000"/>
@@ -2827,7 +3251,7 @@
       <w:tr>
         <w:tc>
           <w:tcPr>
-            <w:tcW w:w="2268" w:type="dxa"/>
+            <w:tcW w:w="2451" w:type="dxa"/>
             <w:tcBorders>
               <w:top w:val="single" w:sz="4" w:space="0" w:color="000000"/>
               <w:left w:val="single" w:sz="4" w:space="0" w:color="000000"/>
@@ -2853,7 +3277,7 @@
         </w:tc>
         <w:tc>
           <w:tcPr>
-            <w:tcW w:w="7377" w:type="dxa"/>
+            <w:tcW w:w="7194" w:type="dxa"/>
             <w:tcBorders>
               <w:top w:val="single" w:sz="4" w:space="0" w:color="000000"/>
               <w:left w:val="single" w:sz="4" w:space="0" w:color="000000"/>
@@ -2878,7 +3302,229 @@
           </w:p>
         </w:tc>
       </w:tr>
-      <w:bookmarkEnd w:id="0"/>
+      <w:tr>
+        <w:tc>
+          <w:tcPr>
+            <w:tcW w:w="2451" w:type="dxa"/>
+            <w:tcBorders>
+              <w:top w:val="single" w:sz="4" w:space="0" w:color="000000"/>
+              <w:left w:val="single" w:sz="4" w:space="0" w:color="000000"/>
+              <w:bottom w:val="single" w:sz="4" w:space="0" w:color="000000"/>
+              <w:right w:val="single" w:sz="4" w:space="0" w:color="000000"/>
+            </w:tcBorders>
+            <w:shd w:val="clear" w:color="auto" w:fill="auto"/>
+          </w:tcPr>
+          <w:p>
+            <w:pPr>
+              <w:pStyle w:val="TableContents"/>
+              <w:rPr>
+                <w:lang w:val="en-GB"/>
+              </w:rPr>
+            </w:pPr>
+            <w:r>
+              <w:rPr>
+                <w:lang w:val="en-GB"/>
+              </w:rPr>
+              <w:t>TIME_RANGE_START</w:t>
+            </w:r>
+          </w:p>
+        </w:tc>
+        <w:tc>
+          <w:tcPr>
+            <w:tcW w:w="7194" w:type="dxa"/>
+            <w:tcBorders>
+              <w:top w:val="single" w:sz="4" w:space="0" w:color="000000"/>
+              <w:left w:val="single" w:sz="4" w:space="0" w:color="000000"/>
+              <w:bottom w:val="single" w:sz="4" w:space="0" w:color="000000"/>
+              <w:right w:val="single" w:sz="4" w:space="0" w:color="000000"/>
+            </w:tcBorders>
+            <w:shd w:val="clear" w:color="auto" w:fill="auto"/>
+          </w:tcPr>
+          <w:p>
+            <w:pPr>
+              <w:pStyle w:val="TableContents"/>
+              <w:rPr>
+                <w:lang w:val="en-GB"/>
+              </w:rPr>
+            </w:pPr>
+            <w:r>
+              <w:rPr>
+                <w:lang w:val="en-GB"/>
+              </w:rPr>
+              <w:t>The minimum value measured for the given time range column</w:t>
+            </w:r>
+            <w:r>
+              <w:rPr>
+                <w:lang w:val="en-GB"/>
+              </w:rPr>
+              <w:t xml:space="preserve"> as Date</w:t>
+            </w:r>
+          </w:p>
+        </w:tc>
+      </w:tr>
+      <w:tr>
+        <w:tc>
+          <w:tcPr>
+            <w:tcW w:w="2451" w:type="dxa"/>
+            <w:tcBorders>
+              <w:top w:val="single" w:sz="4" w:space="0" w:color="000000"/>
+              <w:left w:val="single" w:sz="4" w:space="0" w:color="000000"/>
+              <w:bottom w:val="single" w:sz="4" w:space="0" w:color="000000"/>
+              <w:right w:val="single" w:sz="4" w:space="0" w:color="000000"/>
+            </w:tcBorders>
+            <w:shd w:val="clear" w:color="auto" w:fill="auto"/>
+          </w:tcPr>
+          <w:p>
+            <w:pPr>
+              <w:pStyle w:val="TableContents"/>
+            </w:pPr>
+            <w:r>
+              <w:t>TIME_RANGE_END</w:t>
+            </w:r>
+          </w:p>
+        </w:tc>
+        <w:tc>
+          <w:tcPr>
+            <w:tcW w:w="7194" w:type="dxa"/>
+            <w:tcBorders>
+              <w:top w:val="single" w:sz="4" w:space="0" w:color="000000"/>
+              <w:left w:val="single" w:sz="4" w:space="0" w:color="000000"/>
+              <w:bottom w:val="single" w:sz="4" w:space="0" w:color="000000"/>
+              <w:right w:val="single" w:sz="4" w:space="0" w:color="000000"/>
+            </w:tcBorders>
+            <w:shd w:val="clear" w:color="auto" w:fill="auto"/>
+          </w:tcPr>
+          <w:p>
+            <w:pPr>
+              <w:pStyle w:val="TableContents"/>
+              <w:rPr>
+                <w:lang w:val="en-GB"/>
+              </w:rPr>
+            </w:pPr>
+            <w:r>
+              <w:rPr>
+                <w:lang w:val="en-GB"/>
+              </w:rPr>
+              <w:t>The maximum value measured for the given time range column</w:t>
+            </w:r>
+            <w:r>
+              <w:rPr>
+                <w:lang w:val="en-GB"/>
+              </w:rPr>
+              <w:t xml:space="preserve"> as Date</w:t>
+            </w:r>
+          </w:p>
+        </w:tc>
+      </w:tr>
+      <w:tr>
+        <w:tc>
+          <w:tcPr>
+            <w:tcW w:w="2451" w:type="dxa"/>
+            <w:tcBorders>
+              <w:top w:val="single" w:sz="4" w:space="0" w:color="000000"/>
+              <w:left w:val="single" w:sz="4" w:space="0" w:color="000000"/>
+              <w:bottom w:val="single" w:sz="4" w:space="0" w:color="000000"/>
+              <w:right w:val="single" w:sz="4" w:space="0" w:color="000000"/>
+            </w:tcBorders>
+            <w:shd w:val="clear" w:color="auto" w:fill="auto"/>
+          </w:tcPr>
+          <w:p>
+            <w:pPr>
+              <w:pStyle w:val="TableContents"/>
+            </w:pPr>
+            <w:r>
+              <w:t>VALUE_RANGE_START</w:t>
+            </w:r>
+          </w:p>
+        </w:tc>
+        <w:tc>
+          <w:tcPr>
+            <w:tcW w:w="7194" w:type="dxa"/>
+            <w:tcBorders>
+              <w:top w:val="single" w:sz="4" w:space="0" w:color="000000"/>
+              <w:left w:val="single" w:sz="4" w:space="0" w:color="000000"/>
+              <w:bottom w:val="single" w:sz="4" w:space="0" w:color="000000"/>
+              <w:right w:val="single" w:sz="4" w:space="0" w:color="000000"/>
+            </w:tcBorders>
+            <w:shd w:val="clear" w:color="auto" w:fill="auto"/>
+          </w:tcPr>
+          <w:p>
+            <w:pPr>
+              <w:pStyle w:val="TableContents"/>
+              <w:rPr>
+                <w:lang w:val="en-GB"/>
+              </w:rPr>
+            </w:pPr>
+            <w:r>
+              <w:rPr>
+                <w:lang w:val="en-GB"/>
+              </w:rPr>
+              <w:t>The minimum value measured for thr given value range column</w:t>
+            </w:r>
+            <w:r>
+              <w:rPr>
+                <w:lang w:val="en-GB"/>
+              </w:rPr>
+              <w:t xml:space="preserve"> as String</w:t>
+            </w:r>
+          </w:p>
+        </w:tc>
+      </w:tr>
+      <w:tr>
+        <w:tc>
+          <w:tcPr>
+            <w:tcW w:w="2451" w:type="dxa"/>
+            <w:tcBorders>
+              <w:top w:val="single" w:sz="4" w:space="0" w:color="000000"/>
+              <w:left w:val="single" w:sz="4" w:space="0" w:color="000000"/>
+              <w:bottom w:val="single" w:sz="4" w:space="0" w:color="000000"/>
+              <w:right w:val="single" w:sz="4" w:space="0" w:color="000000"/>
+            </w:tcBorders>
+            <w:shd w:val="clear" w:color="auto" w:fill="auto"/>
+          </w:tcPr>
+          <w:p>
+            <w:pPr>
+              <w:pStyle w:val="TableContents"/>
+            </w:pPr>
+            <w:r>
+              <w:t>VALUE_RANGE_END</w:t>
+            </w:r>
+          </w:p>
+        </w:tc>
+        <w:tc>
+          <w:tcPr>
+            <w:tcW w:w="7194" w:type="dxa"/>
+            <w:tcBorders>
+              <w:top w:val="single" w:sz="4" w:space="0" w:color="000000"/>
+              <w:left w:val="single" w:sz="4" w:space="0" w:color="000000"/>
+              <w:bottom w:val="single" w:sz="4" w:space="0" w:color="000000"/>
+              <w:right w:val="single" w:sz="4" w:space="0" w:color="000000"/>
+            </w:tcBorders>
+            <w:shd w:val="clear" w:color="auto" w:fill="auto"/>
+          </w:tcPr>
+          <w:p>
+            <w:pPr>
+              <w:pStyle w:val="TableContents"/>
+              <w:rPr>
+                <w:lang w:val="en-GB"/>
+              </w:rPr>
+            </w:pPr>
+            <w:r>
+              <w:rPr>
+                <w:lang w:val="en-GB"/>
+              </w:rPr>
+              <w:t>The maximum value measured for thr given value range column</w:t>
+            </w:r>
+            <w:r>
+              <w:rPr>
+                <w:lang w:val="en-GB"/>
+              </w:rPr>
+              <w:t xml:space="preserve"> as String</w:t>
+            </w:r>
+          </w:p>
+        </w:tc>
+      </w:tr>
+      <w:bookmarkEnd w:id="1"/>
     </w:tbl>
     <w:p>
       <w:pPr>
@@ -2907,6 +3553,26 @@
           <w:bCs/>
           <w:lang w:val="en-GB"/>
         </w:rPr>
+        <w:br w:type="page"/>
+      </w:r>
+    </w:p>
+    <w:p>
+      <w:pPr>
+        <w:widowControl/>
+        <w:suppressAutoHyphens w:val="0"/>
+        <w:rPr>
+          <w:b/>
+          <w:bCs/>
+          <w:lang w:val="en-GB"/>
+        </w:rPr>
+      </w:pPr>
+      <w:r>
+        <w:rPr>
+          <w:b/>
+          <w:bCs/>
+          <w:lang w:val="en-GB"/>
+        </w:rPr>
+        <w:lastRenderedPageBreak/>
         <w:t>Scenario</w:t>
       </w:r>
       <w:r>
@@ -3142,19 +3808,31 @@
         <w:rPr>
           <w:lang w:val="en-GB"/>
         </w:rPr>
-        <w:t xml:space="preserve">In this scenario all tables will be simply dumped as CSV files but the job </w:t>
-      </w:r>
-      <w:r>
-        <w:rPr>
-          <w:lang w:val="en-GB"/>
-        </w:rPr>
-        <w:t>has</w:t>
-      </w:r>
-      <w:r>
-        <w:rPr>
-          <w:lang w:val="en-GB"/>
-        </w:rPr>
-        <w:t xml:space="preserve"> to avoid dumping a table twice.</w:t>
+        <w:t xml:space="preserve">In this </w:t>
+      </w:r>
+      <w:r>
+        <w:rPr>
+          <w:lang w:val="en-GB"/>
+        </w:rPr>
+        <w:t>scenario,</w:t>
+      </w:r>
+      <w:r>
+        <w:rPr>
+          <w:lang w:val="en-GB"/>
+        </w:rPr>
+        <w:t xml:space="preserve"> all tables will be simply dumped as CSV files but the job </w:t>
+      </w:r>
+      <w:r>
+        <w:rPr>
+          <w:lang w:val="en-GB"/>
+        </w:rPr>
+        <w:t>must</w:t>
+      </w:r>
+      <w:r>
+        <w:rPr>
+          <w:lang w:val="en-GB"/>
+        </w:rPr>
+        <w:t xml:space="preserve"> avoid dumping a table twice.</w:t>
       </w:r>
     </w:p>
     <w:p>
@@ -3247,10 +3925,20 @@
         <w:rPr>
           <w:lang w:val="en-GB"/>
         </w:rPr>
-        <w:t xml:space="preserve"> (the example shows the component tMysqlTableTransfer but it works in exactly the same way)</w:t>
-      </w:r>
-      <w:bookmarkStart w:id="1" w:name="_GoBack"/>
-      <w:bookmarkEnd w:id="1"/>
+        <w:t xml:space="preserve"> (the example shows the component tMysqlTableTransfer but it works in </w:t>
+      </w:r>
+      <w:r>
+        <w:rPr>
+          <w:lang w:val="en-GB"/>
+        </w:rPr>
+        <w:t>the same</w:t>
+      </w:r>
+      <w:r>
+        <w:rPr>
+          <w:lang w:val="en-GB"/>
+        </w:rPr>
+        <w:t xml:space="preserve"> way)</w:t>
+      </w:r>
       <w:r>
         <w:rPr>
           <w:lang w:val="en-GB"/>
@@ -3618,7 +4306,7 @@
     </w:rPrDefault>
     <w:pPrDefault/>
   </w:docDefaults>
-  <w:latentStyles w:defLockedState="0" w:defUIPriority="99" w:defSemiHidden="0" w:defUnhideWhenUsed="0" w:defQFormat="0" w:count="380">
+  <w:latentStyles w:defLockedState="0" w:defUIPriority="99" w:defSemiHidden="0" w:defUnhideWhenUsed="0" w:defQFormat="0" w:count="382">
     <w:lsdException w:name="Normal" w:uiPriority="0" w:qFormat="1"/>
     <w:lsdException w:name="heading 1" w:uiPriority="9" w:qFormat="1"/>
     <w:lsdException w:name="heading 2" w:uiPriority="9" w:qFormat="1"/>
@@ -3999,6 +4687,8 @@
     <w:lsdException w:name="List Table 5 Dark Accent 6" w:uiPriority="50"/>
     <w:lsdException w:name="List Table 6 Colorful Accent 6" w:uiPriority="51"/>
     <w:lsdException w:name="List Table 7 Colorful Accent 6" w:uiPriority="52"/>
+    <w:lsdException w:name="Mention" w:semiHidden="1" w:unhideWhenUsed="1"/>
+    <w:lsdException w:name="Smart Hyperlink" w:semiHidden="1" w:unhideWhenUsed="1"/>
   </w:latentStyles>
   <w:style w:type="paragraph" w:default="1" w:styleId="Normal">
     <w:name w:val="Normal"/>

</xml_diff>